<commit_message>
ophir - updated backend report
</commit_message>
<xml_diff>
--- a/documentation/Cognitivity - The Backend.docx
+++ b/documentation/Cognitivity - The Backend.docx
@@ -68,24 +68,45 @@
           <w:szCs w:val="24"/>
           <w:rtl w:val="0"/>
         </w:rPr>
-        <w:t xml:space="preserve">The previous week it was decided among the team that I - Ophir Katz will take responsibility on the investigation on the backend logic of our software.</w:t>
-      </w:r>
-    </w:p>
-    <w:p>
-      <w:pPr>
-        <w:contextualSpacing w:val="0"/>
-        <w:rPr>
-          <w:sz w:val="24"/>
-          <w:szCs w:val="24"/>
-        </w:rPr>
-      </w:pPr>
-      <w:r>
-        <w:rPr>
-          <w:sz w:val="24"/>
-          <w:szCs w:val="24"/>
-          <w:rtl w:val="0"/>
-        </w:rPr>
-        <w:t xml:space="preserve">As I was scoping the web for information about which information I need to collect in order to create this report, I realized I actually have two types of jobs here, that both need to be aligned with the works of Daniel and Guy, since our duties are somewhat intertwined.</w:t>
+        <w:t xml:space="preserve">This following report reviews </w:t>
+      </w:r>
+      <w:r>
+        <w:rPr>
+          <w:sz w:val="24"/>
+          <w:szCs w:val="24"/>
+          <w:rtl w:val="0"/>
+        </w:rPr>
+        <w:t xml:space="preserve">the backend logic of our software.</w:t>
+      </w:r>
+    </w:p>
+    <w:p>
+      <w:pPr>
+        <w:contextualSpacing w:val="0"/>
+        <w:rPr>
+          <w:sz w:val="24"/>
+          <w:szCs w:val="24"/>
+        </w:rPr>
+      </w:pPr>
+      <w:r>
+        <w:rPr>
+          <w:sz w:val="24"/>
+          <w:szCs w:val="24"/>
+          <w:rtl w:val="0"/>
+        </w:rPr>
+        <w:t xml:space="preserve">The backend should b</w:t>
+      </w:r>
+      <w:r>
+        <w:rPr>
+          <w:sz w:val="24"/>
+          <w:szCs w:val="24"/>
+          <w:rtl w:val="0"/>
+        </w:rPr>
+        <w:t xml:space="preserve">e aligned with the reports of other team members, since some reports are on the frontend, defining an interface the backend will implement, and some are on finding the best data server to store our information. We need to find backend technologies that will:</w:t>
+      </w:r>
+      <w:r>
+        <w:rPr>
+          <w:rtl w:val="0"/>
+        </w:rPr>
       </w:r>
     </w:p>
     <w:p>
@@ -108,7 +129,7 @@
           <w:szCs w:val="24"/>
           <w:rtl w:val="0"/>
         </w:rPr>
-        <w:t xml:space="preserve">I need to find a backend technology that is implemented in one of the allowed programming languages that fits the “backend/server side” logic, which has great features for development, and </w:t>
+        <w:t xml:space="preserve">Be implemented in one of the allowed programming languages that fits the “backend/server side” logic, have great features for development, and </w:t>
       </w:r>
       <w:r>
         <w:rPr>
@@ -125,7 +146,7 @@
           <w:szCs w:val="24"/>
           <w:rtl w:val="0"/>
         </w:rPr>
-        <w:t xml:space="preserve"> that Daniel will choose to be the best (for now, it seems that angularJS is the best pick for frontend).</w:t>
+        <w:t xml:space="preserve"> that we will choose to be the best to use.</w:t>
       </w:r>
     </w:p>
     <w:p>
@@ -148,7 +169,7 @@
           <w:szCs w:val="24"/>
           <w:rtl w:val="0"/>
         </w:rPr>
-        <w:t xml:space="preserve">I need to find comfortable ways to use different types of libraries that help talking to a database. Since we will most likely be using some sql database, the programming language I’ll use for backend </w:t>
+        <w:t xml:space="preserve">Be able to talk to a database. Since we will most likely be using some sql database, the programming language we will use for backend </w:t>
       </w:r>
       <w:r>
         <w:rPr>
@@ -165,7 +186,7 @@
           <w:szCs w:val="24"/>
           <w:rtl w:val="0"/>
         </w:rPr>
-        <w:t xml:space="preserve"> supply easy enough ways to use this type of db. This should be verified with Guy, since he is working on deciding which type of data server we will use eventually.</w:t>
+        <w:t xml:space="preserve"> supply easy enough ways to use this type of db.</w:t>
       </w:r>
     </w:p>
     <w:p>
@@ -213,7 +234,7 @@
           <w:szCs w:val="24"/>
           <w:rtl w:val="0"/>
         </w:rPr>
-        <w:t xml:space="preserve"> (among the allowed PL’s), this report will mainly focus on that language. Other language (such as C#) will be covered at the end of this report, if Daniel covers a technology that requires it (such as ASP).</w:t>
+        <w:t xml:space="preserve"> (among the allowed PL’s), this report will mainly focus on that language.</w:t>
       </w:r>
     </w:p>
     <w:p>

</xml_diff>